<commit_message>
Updated table content on document
</commit_message>
<xml_diff>
--- a/Software Specification Compiler.docx
+++ b/Software Specification Compiler.docx
@@ -24,7 +24,7 @@
       <w:r>
         <w:t xml:space="preserve"> </w:t>
       </w:r>
-      <w:bookmarkStart w:id="0" w:name="_Toc43245087"/>
+      <w:bookmarkStart w:id="0" w:name="_Toc43279375"/>
       <w:r>
         <w:rPr>
           <w:rFonts w:ascii="Arial" w:hAnsi="Arial" w:cs="Arial"/>
@@ -116,17 +116,7 @@
           <w:sz w:val="28"/>
           <w:szCs w:val="28"/>
         </w:rPr>
-        <w:t>Versión</w:t>
-      </w:r>
-      <w:r>
-        <w:rPr>
-          <w:rFonts w:ascii="Arial" w:hAnsi="Arial" w:cs="Arial"/>
-          <w:b/>
-          <w:bCs/>
-          <w:sz w:val="28"/>
-          <w:szCs w:val="28"/>
-        </w:rPr>
-        <w:t xml:space="preserve"> 1.0</w:t>
+        <w:t>Versión 1.0</w:t>
       </w:r>
     </w:p>
     <w:p>
@@ -224,7 +214,11 @@
     <w:sdt>
       <w:sdtPr>
         <w:rPr>
-          <w:lang w:val="es-ES"/>
+          <w:rFonts w:asciiTheme="minorHAnsi" w:eastAsiaTheme="minorHAnsi" w:hAnsiTheme="minorHAnsi" w:cstheme="minorBidi"/>
+          <w:color w:val="auto"/>
+          <w:sz w:val="22"/>
+          <w:szCs w:val="22"/>
+          <w:lang w:val="es-ES" w:eastAsia="en-US"/>
         </w:rPr>
         <w:id w:val="-1546676059"/>
         <w:docPartObj>
@@ -234,13 +228,8 @@
       </w:sdtPr>
       <w:sdtEndPr>
         <w:rPr>
-          <w:rFonts w:asciiTheme="minorHAnsi" w:eastAsiaTheme="minorHAnsi" w:hAnsiTheme="minorHAnsi" w:cstheme="minorBidi"/>
           <w:b/>
           <w:bCs/>
-          <w:color w:val="auto"/>
-          <w:sz w:val="22"/>
-          <w:szCs w:val="22"/>
-          <w:lang w:eastAsia="en-US"/>
         </w:rPr>
       </w:sdtEndPr>
       <w:sdtContent>
@@ -277,7 +266,7 @@
           <w:r>
             <w:fldChar w:fldCharType="separate"/>
           </w:r>
-          <w:hyperlink w:anchor="_Toc43245087" w:history="1">
+          <w:hyperlink w:anchor="_Toc43279375" w:history="1">
             <w:r>
               <w:rPr>
                 <w:rStyle w:val="Hipervnculo"/>
@@ -307,7 +296,7 @@
                 <w:noProof/>
                 <w:webHidden/>
               </w:rPr>
-              <w:instrText xml:space="preserve"> PAGEREF _Toc43245087 \h </w:instrText>
+              <w:instrText xml:space="preserve"> PAGEREF _Toc43279375 \h </w:instrText>
             </w:r>
             <w:r>
               <w:rPr>
@@ -351,7 +340,7 @@
               <w:lang w:eastAsia="es-MX"/>
             </w:rPr>
           </w:pPr>
-          <w:hyperlink w:anchor="_Toc43245088" w:history="1">
+          <w:hyperlink w:anchor="_Toc43279376" w:history="1">
             <w:r>
               <w:rPr>
                 <w:rStyle w:val="Hipervnculo"/>
@@ -393,7 +382,7 @@
                 <w:noProof/>
                 <w:webHidden/>
               </w:rPr>
-              <w:instrText xml:space="preserve"> PAGEREF _Toc43245088 \h </w:instrText>
+              <w:instrText xml:space="preserve"> PAGEREF _Toc43279376 \h </w:instrText>
             </w:r>
             <w:r>
               <w:rPr>
@@ -436,7 +425,7 @@
               <w:lang w:eastAsia="es-MX"/>
             </w:rPr>
           </w:pPr>
-          <w:hyperlink w:anchor="_Toc43245089" w:history="1">
+          <w:hyperlink w:anchor="_Toc43279377" w:history="1">
             <w:r>
               <w:rPr>
                 <w:rStyle w:val="Hipervnculo"/>
@@ -463,7 +452,7 @@
                 <w:noProof/>
                 <w:webHidden/>
               </w:rPr>
-              <w:instrText xml:space="preserve"> PAGEREF _Toc43245089 \h </w:instrText>
+              <w:instrText xml:space="preserve"> PAGEREF _Toc43279377 \h </w:instrText>
             </w:r>
             <w:r>
               <w:rPr>
@@ -506,7 +495,7 @@
               <w:lang w:eastAsia="es-MX"/>
             </w:rPr>
           </w:pPr>
-          <w:hyperlink w:anchor="_Toc43245090" w:history="1">
+          <w:hyperlink w:anchor="_Toc43279378" w:history="1">
             <w:r>
               <w:rPr>
                 <w:rStyle w:val="Hipervnculo"/>
@@ -533,7 +522,7 @@
                 <w:noProof/>
                 <w:webHidden/>
               </w:rPr>
-              <w:instrText xml:space="preserve"> PAGEREF _Toc43245090 \h </w:instrText>
+              <w:instrText xml:space="preserve"> PAGEREF _Toc43279378 \h </w:instrText>
             </w:r>
             <w:r>
               <w:rPr>
@@ -576,7 +565,7 @@
               <w:lang w:eastAsia="es-MX"/>
             </w:rPr>
           </w:pPr>
-          <w:hyperlink w:anchor="_Toc43245091" w:history="1">
+          <w:hyperlink w:anchor="_Toc43279379" w:history="1">
             <w:r>
               <w:rPr>
                 <w:rStyle w:val="Hipervnculo"/>
@@ -603,7 +592,7 @@
                 <w:noProof/>
                 <w:webHidden/>
               </w:rPr>
-              <w:instrText xml:space="preserve"> PAGEREF _Toc43245091 \h </w:instrText>
+              <w:instrText xml:space="preserve"> PAGEREF _Toc43279379 \h </w:instrText>
             </w:r>
             <w:r>
               <w:rPr>
@@ -646,7 +635,7 @@
               <w:lang w:eastAsia="es-MX"/>
             </w:rPr>
           </w:pPr>
-          <w:hyperlink w:anchor="_Toc43245092" w:history="1">
+          <w:hyperlink w:anchor="_Toc43279380" w:history="1">
             <w:r>
               <w:rPr>
                 <w:rStyle w:val="Hipervnculo"/>
@@ -673,7 +662,7 @@
                 <w:noProof/>
                 <w:webHidden/>
               </w:rPr>
-              <w:instrText xml:space="preserve"> PAGEREF _Toc43245092 \h </w:instrText>
+              <w:instrText xml:space="preserve"> PAGEREF _Toc43279380 \h </w:instrText>
             </w:r>
             <w:r>
               <w:rPr>
@@ -716,7 +705,7 @@
               <w:lang w:eastAsia="es-MX"/>
             </w:rPr>
           </w:pPr>
-          <w:hyperlink w:anchor="_Toc43245093" w:history="1">
+          <w:hyperlink w:anchor="_Toc43279381" w:history="1">
             <w:r>
               <w:rPr>
                 <w:rStyle w:val="Hipervnculo"/>
@@ -743,7 +732,7 @@
                 <w:noProof/>
                 <w:webHidden/>
               </w:rPr>
-              <w:instrText xml:space="preserve"> PAGEREF _Toc43245093 \h </w:instrText>
+              <w:instrText xml:space="preserve"> PAGEREF _Toc43279381 \h </w:instrText>
             </w:r>
             <w:r>
               <w:rPr>
@@ -764,6 +753,146 @@
                 <w:webHidden/>
               </w:rPr>
               <w:t>7</w:t>
+            </w:r>
+            <w:r>
+              <w:rPr>
+                <w:noProof/>
+                <w:webHidden/>
+              </w:rPr>
+              <w:fldChar w:fldCharType="end"/>
+            </w:r>
+          </w:hyperlink>
+        </w:p>
+        <w:p>
+          <w:pPr>
+            <w:pStyle w:val="TDC3"/>
+            <w:tabs>
+              <w:tab w:val="right" w:leader="dot" w:pos="8828"/>
+            </w:tabs>
+            <w:rPr>
+              <w:rFonts w:eastAsiaTheme="minorEastAsia"/>
+              <w:noProof/>
+              <w:lang w:eastAsia="es-MX"/>
+            </w:rPr>
+          </w:pPr>
+          <w:hyperlink w:anchor="_Toc43279382" w:history="1">
+            <w:r>
+              <w:rPr>
+                <w:rStyle w:val="Hipervnculo"/>
+                <w:noProof/>
+              </w:rPr>
+              <w:t>3.1 Escáner léxico</w:t>
+            </w:r>
+            <w:r>
+              <w:rPr>
+                <w:noProof/>
+                <w:webHidden/>
+              </w:rPr>
+              <w:tab/>
+            </w:r>
+            <w:r>
+              <w:rPr>
+                <w:noProof/>
+                <w:webHidden/>
+              </w:rPr>
+              <w:fldChar w:fldCharType="begin"/>
+            </w:r>
+            <w:r>
+              <w:rPr>
+                <w:noProof/>
+                <w:webHidden/>
+              </w:rPr>
+              <w:instrText xml:space="preserve"> PAGEREF _Toc43279382 \h </w:instrText>
+            </w:r>
+            <w:r>
+              <w:rPr>
+                <w:noProof/>
+                <w:webHidden/>
+              </w:rPr>
+            </w:r>
+            <w:r>
+              <w:rPr>
+                <w:noProof/>
+                <w:webHidden/>
+              </w:rPr>
+              <w:fldChar w:fldCharType="separate"/>
+            </w:r>
+            <w:r>
+              <w:rPr>
+                <w:noProof/>
+                <w:webHidden/>
+              </w:rPr>
+              <w:t>7</w:t>
+            </w:r>
+            <w:r>
+              <w:rPr>
+                <w:noProof/>
+                <w:webHidden/>
+              </w:rPr>
+              <w:fldChar w:fldCharType="end"/>
+            </w:r>
+          </w:hyperlink>
+        </w:p>
+        <w:p>
+          <w:pPr>
+            <w:pStyle w:val="TDC3"/>
+            <w:tabs>
+              <w:tab w:val="right" w:leader="dot" w:pos="8828"/>
+            </w:tabs>
+            <w:rPr>
+              <w:rFonts w:eastAsiaTheme="minorEastAsia"/>
+              <w:noProof/>
+              <w:lang w:eastAsia="es-MX"/>
+            </w:rPr>
+          </w:pPr>
+          <w:hyperlink w:anchor="_Toc43279383" w:history="1">
+            <w:r>
+              <w:rPr>
+                <w:rStyle w:val="Hipervnculo"/>
+                <w:noProof/>
+              </w:rPr>
+              <w:t>3.2 Analizador sintáctico</w:t>
+            </w:r>
+            <w:r>
+              <w:rPr>
+                <w:noProof/>
+                <w:webHidden/>
+              </w:rPr>
+              <w:tab/>
+            </w:r>
+            <w:r>
+              <w:rPr>
+                <w:noProof/>
+                <w:webHidden/>
+              </w:rPr>
+              <w:fldChar w:fldCharType="begin"/>
+            </w:r>
+            <w:r>
+              <w:rPr>
+                <w:noProof/>
+                <w:webHidden/>
+              </w:rPr>
+              <w:instrText xml:space="preserve"> PAGEREF _Toc43279383 \h </w:instrText>
+            </w:r>
+            <w:r>
+              <w:rPr>
+                <w:noProof/>
+                <w:webHidden/>
+              </w:rPr>
+            </w:r>
+            <w:r>
+              <w:rPr>
+                <w:noProof/>
+                <w:webHidden/>
+              </w:rPr>
+              <w:fldChar w:fldCharType="separate"/>
+            </w:r>
+            <w:r>
+              <w:rPr>
+                <w:noProof/>
+                <w:webHidden/>
+              </w:rPr>
+              <w:t>9</w:t>
             </w:r>
             <w:r>
               <w:rPr>
@@ -786,7 +915,7 @@
               <w:lang w:eastAsia="es-MX"/>
             </w:rPr>
           </w:pPr>
-          <w:hyperlink w:anchor="_Toc43245094" w:history="1">
+          <w:hyperlink w:anchor="_Toc43279384" w:history="1">
             <w:r>
               <w:rPr>
                 <w:rStyle w:val="Hipervnculo"/>
@@ -813,7 +942,7 @@
                 <w:noProof/>
                 <w:webHidden/>
               </w:rPr>
-              <w:instrText xml:space="preserve"> PAGEREF _Toc43245094 \h </w:instrText>
+              <w:instrText xml:space="preserve"> PAGEREF _Toc43279384 \h </w:instrText>
             </w:r>
             <w:r>
               <w:rPr>
@@ -833,7 +962,147 @@
                 <w:noProof/>
                 <w:webHidden/>
               </w:rPr>
-              <w:t>10</w:t>
+              <w:t>11</w:t>
+            </w:r>
+            <w:r>
+              <w:rPr>
+                <w:noProof/>
+                <w:webHidden/>
+              </w:rPr>
+              <w:fldChar w:fldCharType="end"/>
+            </w:r>
+          </w:hyperlink>
+        </w:p>
+        <w:p>
+          <w:pPr>
+            <w:pStyle w:val="TDC3"/>
+            <w:tabs>
+              <w:tab w:val="right" w:leader="dot" w:pos="8828"/>
+            </w:tabs>
+            <w:rPr>
+              <w:rFonts w:eastAsiaTheme="minorEastAsia"/>
+              <w:noProof/>
+              <w:lang w:eastAsia="es-MX"/>
+            </w:rPr>
+          </w:pPr>
+          <w:hyperlink w:anchor="_Toc43279385" w:history="1">
+            <w:r>
+              <w:rPr>
+                <w:rStyle w:val="Hipervnculo"/>
+                <w:noProof/>
+              </w:rPr>
+              <w:t>4.1 Escáner léxico</w:t>
+            </w:r>
+            <w:r>
+              <w:rPr>
+                <w:noProof/>
+                <w:webHidden/>
+              </w:rPr>
+              <w:tab/>
+            </w:r>
+            <w:r>
+              <w:rPr>
+                <w:noProof/>
+                <w:webHidden/>
+              </w:rPr>
+              <w:fldChar w:fldCharType="begin"/>
+            </w:r>
+            <w:r>
+              <w:rPr>
+                <w:noProof/>
+                <w:webHidden/>
+              </w:rPr>
+              <w:instrText xml:space="preserve"> PAGEREF _Toc43279385 \h </w:instrText>
+            </w:r>
+            <w:r>
+              <w:rPr>
+                <w:noProof/>
+                <w:webHidden/>
+              </w:rPr>
+            </w:r>
+            <w:r>
+              <w:rPr>
+                <w:noProof/>
+                <w:webHidden/>
+              </w:rPr>
+              <w:fldChar w:fldCharType="separate"/>
+            </w:r>
+            <w:r>
+              <w:rPr>
+                <w:noProof/>
+                <w:webHidden/>
+              </w:rPr>
+              <w:t>11</w:t>
+            </w:r>
+            <w:r>
+              <w:rPr>
+                <w:noProof/>
+                <w:webHidden/>
+              </w:rPr>
+              <w:fldChar w:fldCharType="end"/>
+            </w:r>
+          </w:hyperlink>
+        </w:p>
+        <w:p>
+          <w:pPr>
+            <w:pStyle w:val="TDC3"/>
+            <w:tabs>
+              <w:tab w:val="right" w:leader="dot" w:pos="8828"/>
+            </w:tabs>
+            <w:rPr>
+              <w:rFonts w:eastAsiaTheme="minorEastAsia"/>
+              <w:noProof/>
+              <w:lang w:eastAsia="es-MX"/>
+            </w:rPr>
+          </w:pPr>
+          <w:hyperlink w:anchor="_Toc43279386" w:history="1">
+            <w:r>
+              <w:rPr>
+                <w:rStyle w:val="Hipervnculo"/>
+                <w:noProof/>
+              </w:rPr>
+              <w:t>4.2 Analizador sintáctico</w:t>
+            </w:r>
+            <w:r>
+              <w:rPr>
+                <w:noProof/>
+                <w:webHidden/>
+              </w:rPr>
+              <w:tab/>
+            </w:r>
+            <w:r>
+              <w:rPr>
+                <w:noProof/>
+                <w:webHidden/>
+              </w:rPr>
+              <w:fldChar w:fldCharType="begin"/>
+            </w:r>
+            <w:r>
+              <w:rPr>
+                <w:noProof/>
+                <w:webHidden/>
+              </w:rPr>
+              <w:instrText xml:space="preserve"> PAGEREF _Toc43279386 \h </w:instrText>
+            </w:r>
+            <w:r>
+              <w:rPr>
+                <w:noProof/>
+                <w:webHidden/>
+              </w:rPr>
+            </w:r>
+            <w:r>
+              <w:rPr>
+                <w:noProof/>
+                <w:webHidden/>
+              </w:rPr>
+              <w:fldChar w:fldCharType="separate"/>
+            </w:r>
+            <w:r>
+              <w:rPr>
+                <w:noProof/>
+                <w:webHidden/>
+              </w:rPr>
+              <w:t>12</w:t>
             </w:r>
             <w:r>
               <w:rPr>
@@ -857,7 +1126,7 @@
               <w:lang w:eastAsia="es-MX"/>
             </w:rPr>
           </w:pPr>
-          <w:hyperlink w:anchor="_Toc43245095" w:history="1">
+          <w:hyperlink w:anchor="_Toc43279387" w:history="1">
             <w:r>
               <w:rPr>
                 <w:rStyle w:val="Hipervnculo"/>
@@ -899,7 +1168,7 @@
                 <w:noProof/>
                 <w:webHidden/>
               </w:rPr>
-              <w:instrText xml:space="preserve"> PAGEREF _Toc43245095 \h </w:instrText>
+              <w:instrText xml:space="preserve"> PAGEREF _Toc43279387 \h </w:instrText>
             </w:r>
             <w:r>
               <w:rPr>
@@ -919,7 +1188,7 @@
                 <w:noProof/>
                 <w:webHidden/>
               </w:rPr>
-              <w:t>11</w:t>
+              <w:t>13</w:t>
             </w:r>
             <w:r>
               <w:rPr>
@@ -942,7 +1211,7 @@
               <w:lang w:eastAsia="es-MX"/>
             </w:rPr>
           </w:pPr>
-          <w:hyperlink w:anchor="_Toc43245096" w:history="1">
+          <w:hyperlink w:anchor="_Toc43279388" w:history="1">
             <w:r>
               <w:rPr>
                 <w:rStyle w:val="Hipervnculo"/>
@@ -969,7 +1238,7 @@
                 <w:noProof/>
                 <w:webHidden/>
               </w:rPr>
-              <w:instrText xml:space="preserve"> PAGEREF _Toc43245096 \h </w:instrText>
+              <w:instrText xml:space="preserve"> PAGEREF _Toc43279388 \h </w:instrText>
             </w:r>
             <w:r>
               <w:rPr>
@@ -989,7 +1258,7 @@
                 <w:noProof/>
                 <w:webHidden/>
               </w:rPr>
-              <w:t>12</w:t>
+              <w:t>15</w:t>
             </w:r>
             <w:r>
               <w:rPr>
@@ -1033,7 +1302,7 @@
           <w:numId w:val="7"/>
         </w:numPr>
       </w:pPr>
-      <w:bookmarkStart w:id="1" w:name="_Toc43245088"/>
+      <w:bookmarkStart w:id="1" w:name="_Toc43279376"/>
       <w:r>
         <w:lastRenderedPageBreak/>
         <w:t>Introducción</w:t>
@@ -1048,7 +1317,15 @@
         <w:pStyle w:val="Compiladores"/>
       </w:pPr>
       <w:r>
-        <w:t>En el siguiente reporte se describe el proceso de desarrollo de software para un compilador, primeramente,  la fase del analizador léxico</w:t>
+        <w:t xml:space="preserve">En el siguiente reporte se describe el proceso de desarrollo de software para un compilador, </w:t>
+      </w:r>
+      <w:proofErr w:type="gramStart"/>
+      <w:r>
+        <w:t>primeramente,  la</w:t>
+      </w:r>
+      <w:proofErr w:type="gramEnd"/>
+      <w:r>
+        <w:t xml:space="preserve"> fase del analizador léxico</w:t>
       </w:r>
       <w:r>
         <w:t xml:space="preserve"> y posteriormente el analizador sintáctico correspondiente</w:t>
@@ -1075,7 +1352,7 @@
       <w:pPr>
         <w:pStyle w:val="Ttulo3"/>
       </w:pPr>
-      <w:bookmarkStart w:id="2" w:name="_Toc43245089"/>
+      <w:bookmarkStart w:id="2" w:name="_Toc43279377"/>
       <w:r>
         <w:t>1.</w:t>
       </w:r>
@@ -1659,16 +1936,25 @@
     <w:p>
       <w:pPr>
         <w:pStyle w:val="Compiladores"/>
+        <w:rPr>
+          <w:lang w:val="en-US"/>
+        </w:rPr>
       </w:pPr>
     </w:p>
     <w:p>
       <w:pPr>
         <w:pStyle w:val="Compiladores"/>
+        <w:rPr>
+          <w:lang w:val="en-US"/>
+        </w:rPr>
       </w:pPr>
     </w:p>
     <w:p>
       <w:pPr>
         <w:pStyle w:val="Compiladores"/>
+        <w:rPr>
+          <w:lang w:val="en-US"/>
+        </w:rPr>
       </w:pPr>
     </w:p>
     <w:p>
@@ -1702,7 +1988,7 @@
       <w:pPr>
         <w:pStyle w:val="Ttulo1"/>
       </w:pPr>
-      <w:bookmarkStart w:id="3" w:name="_Toc43245090"/>
+      <w:bookmarkStart w:id="3" w:name="_Toc43279378"/>
       <w:r>
         <w:lastRenderedPageBreak/>
         <w:t xml:space="preserve">2. </w:t>
@@ -1789,7 +2075,7 @@
       <w:pPr>
         <w:pStyle w:val="Ttulo3"/>
       </w:pPr>
-      <w:bookmarkStart w:id="4" w:name="_Toc43245091"/>
+      <w:bookmarkStart w:id="4" w:name="_Toc43279379"/>
       <w:r>
         <w:t>2.1 Objetivos formales</w:t>
       </w:r>
@@ -1982,7 +2268,7 @@
       <w:pPr>
         <w:pStyle w:val="Ttulo3"/>
       </w:pPr>
-      <w:bookmarkStart w:id="5" w:name="_Toc43245092"/>
+      <w:bookmarkStart w:id="5" w:name="_Toc43279380"/>
       <w:r>
         <w:t>2.2 Especificaciones formales del lenguaje</w:t>
       </w:r>
@@ -2220,8 +2506,13 @@
           <w:numId w:val="2"/>
         </w:numPr>
       </w:pPr>
-      <w:r>
-        <w:t xml:space="preserve">!=    </w:t>
+      <w:proofErr w:type="gramStart"/>
+      <w:r>
+        <w:t>!=</w:t>
+      </w:r>
+      <w:proofErr w:type="gramEnd"/>
+      <w:r>
+        <w:t xml:space="preserve">    </w:t>
       </w:r>
       <w:r>
         <w:t>diferente que</w:t>
@@ -2252,8 +2543,13 @@
           <w:numId w:val="2"/>
         </w:numPr>
       </w:pPr>
-      <w:r>
-        <w:t xml:space="preserve">;       </w:t>
+      <w:proofErr w:type="gramStart"/>
+      <w:r>
+        <w:t xml:space="preserve">;   </w:t>
+      </w:r>
+      <w:proofErr w:type="gramEnd"/>
+      <w:r>
+        <w:t xml:space="preserve">    </w:t>
       </w:r>
       <w:r>
         <w:t>punto y coma</w:t>
@@ -2270,8 +2566,13 @@
           <w:numId w:val="2"/>
         </w:numPr>
       </w:pPr>
-      <w:r>
-        <w:t>,       coma</w:t>
+      <w:proofErr w:type="gramStart"/>
+      <w:r>
+        <w:t xml:space="preserve">,   </w:t>
+      </w:r>
+      <w:proofErr w:type="gramEnd"/>
+      <w:r>
+        <w:t xml:space="preserve">    coma</w:t>
       </w:r>
     </w:p>
     <w:p>
@@ -2282,8 +2583,13 @@
           <w:numId w:val="2"/>
         </w:numPr>
       </w:pPr>
-      <w:r>
-        <w:t xml:space="preserve">(       </w:t>
+      <w:proofErr w:type="gramStart"/>
+      <w:r>
+        <w:t xml:space="preserve">(  </w:t>
+      </w:r>
+      <w:proofErr w:type="gramEnd"/>
+      <w:r>
+        <w:t xml:space="preserve">     </w:t>
       </w:r>
       <w:proofErr w:type="spellStart"/>
       <w:r>
@@ -2302,8 +2608,13 @@
           <w:numId w:val="2"/>
         </w:numPr>
       </w:pPr>
-      <w:r>
-        <w:t xml:space="preserve">)       </w:t>
+      <w:proofErr w:type="gramStart"/>
+      <w:r>
+        <w:t xml:space="preserve">)   </w:t>
+      </w:r>
+      <w:proofErr w:type="gramEnd"/>
+      <w:r>
+        <w:t xml:space="preserve">    </w:t>
       </w:r>
       <w:proofErr w:type="spellStart"/>
       <w:r>
@@ -2352,8 +2663,13 @@
           <w:numId w:val="2"/>
         </w:numPr>
       </w:pPr>
-      <w:r>
-        <w:t xml:space="preserve">{       </w:t>
+      <w:proofErr w:type="gramStart"/>
+      <w:r>
+        <w:t xml:space="preserve">{  </w:t>
+      </w:r>
+      <w:proofErr w:type="gramEnd"/>
+      <w:r>
+        <w:t xml:space="preserve">     </w:t>
       </w:r>
       <w:r>
         <w:t>llave de apertura</w:t>
@@ -2367,8 +2683,13 @@
           <w:numId w:val="2"/>
         </w:numPr>
       </w:pPr>
-      <w:r>
-        <w:t xml:space="preserve">}       </w:t>
+      <w:proofErr w:type="gramStart"/>
+      <w:r>
+        <w:t xml:space="preserve">}   </w:t>
+      </w:r>
+      <w:proofErr w:type="gramEnd"/>
+      <w:r>
+        <w:t xml:space="preserve">    </w:t>
       </w:r>
       <w:r>
         <w:t>llave de cierre</w:t>
@@ -2577,21 +2898,20 @@
         <w:pStyle w:val="Ttulo4"/>
       </w:pPr>
       <w:r>
-        <w:t>2.2.</w:t>
-      </w:r>
-      <w:r>
-        <w:t>2</w:t>
-      </w:r>
-      <w:r>
-        <w:t xml:space="preserve"> Especificaciones para </w:t>
-      </w:r>
-      <w:r>
-        <w:t>analizador sintáctico</w:t>
-      </w:r>
-    </w:p>
-    <w:p>
-      <w:r>
-        <w:t>Para generar la gramática hay que tomar en consideración las especificación del lenguaje,</w:t>
+        <w:t>2.2.2 Especificaciones para analizador sintáctico</w:t>
+      </w:r>
+    </w:p>
+    <w:p>
+      <w:r>
+        <w:t xml:space="preserve">Para generar la gramática hay que tomar en consideración </w:t>
+      </w:r>
+      <w:proofErr w:type="gramStart"/>
+      <w:r>
+        <w:t>las especificación</w:t>
+      </w:r>
+      <w:proofErr w:type="gramEnd"/>
+      <w:r>
+        <w:t xml:space="preserve"> del lenguaje,</w:t>
       </w:r>
     </w:p>
     <w:p>
@@ -2655,7 +2975,15 @@
     </w:p>
     <w:p>
       <w:r>
-        <w:t>Las llamadas a funciones consistirán de un identificador que represente el nombre de la función, seguido de un conjunto de parámetros separados por coma y encerrados en un grupo de paréntesis.</w:t>
+        <w:t xml:space="preserve">Las llamadas a funciones </w:t>
+      </w:r>
+      <w:proofErr w:type="gramStart"/>
+      <w:r>
+        <w:t>consistirán de</w:t>
+      </w:r>
+      <w:proofErr w:type="gramEnd"/>
+      <w:r>
+        <w:t xml:space="preserve"> un identificador que represente el nombre de la función, seguido de un conjunto de parámetros separados por coma y encerrados en un grupo de paréntesis.</w:t>
       </w:r>
     </w:p>
     <w:p>
@@ -2698,7 +3026,7 @@
       <w:pPr>
         <w:pStyle w:val="Ttulo1"/>
       </w:pPr>
-      <w:bookmarkStart w:id="6" w:name="_Toc43245093"/>
+      <w:bookmarkStart w:id="6" w:name="_Toc43279381"/>
       <w:r>
         <w:lastRenderedPageBreak/>
         <w:t xml:space="preserve">3. </w:t>
@@ -2718,9 +3046,11 @@
       <w:r>
         <w:t xml:space="preserve"> </w:t>
       </w:r>
+      <w:bookmarkStart w:id="7" w:name="_Toc43279382"/>
       <w:r>
         <w:t>3.1 Escáner léxico</w:t>
       </w:r>
+      <w:bookmarkEnd w:id="7"/>
     </w:p>
     <w:p>
       <w:pPr>
@@ -3481,7 +3811,15 @@
         </w:rPr>
       </w:pPr>
       <w:r>
-        <w:t>Las palabras reservadas según los requerimientos se agregaran al código en forma de un arreglo de la siguiente manera:</w:t>
+        <w:t xml:space="preserve">Las palabras reservadas según los requerimientos se </w:t>
+      </w:r>
+      <w:proofErr w:type="gramStart"/>
+      <w:r>
+        <w:t>agregaran</w:t>
+      </w:r>
+      <w:proofErr w:type="gramEnd"/>
+      <w:r>
+        <w:t xml:space="preserve"> al código en forma de un arreglo de la siguiente manera:</w:t>
       </w:r>
       <w:r>
         <w:rPr>
@@ -3587,7 +3925,15 @@
         <w:t xml:space="preserve">Para el cumplir con el requerimiento de definir las tablas de </w:t>
       </w:r>
       <w:r>
-        <w:t xml:space="preserve">símbolos y su definición se crearan 3 tablas de símbolos, una para los identificadores, otra para </w:t>
+        <w:t xml:space="preserve">símbolos y su definición se </w:t>
+      </w:r>
+      <w:proofErr w:type="gramStart"/>
+      <w:r>
+        <w:t>crearan</w:t>
+      </w:r>
+      <w:proofErr w:type="gramEnd"/>
+      <w:r>
+        <w:t xml:space="preserve"> 3 tablas de símbolos, una para los identificadores, otra para </w:t>
       </w:r>
       <w:r>
         <w:t>número</w:t>
@@ -3870,49 +4216,15 @@
       <w:pPr>
         <w:pStyle w:val="Ttulo3"/>
       </w:pPr>
+      <w:bookmarkStart w:id="8" w:name="_Toc43279383"/>
       <w:r>
         <w:t>3.2 Analizador sintáctico</w:t>
       </w:r>
-    </w:p>
-    <w:p>
-      <w:r>
-        <w:t xml:space="preserve">Para </w:t>
-      </w:r>
-      <w:r>
-        <w:t>definir la</w:t>
-      </w:r>
-      <w:r>
-        <w:t xml:space="preserve"> gramática del lenguaje se </w:t>
-      </w:r>
-      <w:r>
-        <w:t>empleará</w:t>
-      </w:r>
-      <w:r>
-        <w:t xml:space="preserve"> la notación de una gramática libre de contexto en la que del lado derecho se encuentran los símbolos no terminales, luego una flecha que separara los 2 lados de la producción y finalmente del lado derecho las derivaciones de las reglas que puede ser un conjunto de </w:t>
-      </w:r>
-      <w:r>
-        <w:t>símbolos</w:t>
-      </w:r>
-      <w:r>
-        <w:t xml:space="preserve"> </w:t>
-      </w:r>
-      <w:r>
-        <w:t>terminales (</w:t>
-      </w:r>
-      <w:r>
-        <w:t xml:space="preserve">no derivan nada) y no terminales. Sera necesario recordar las notaciones para entender </w:t>
-      </w:r>
-      <w:r>
-        <w:t>cómo</w:t>
-      </w:r>
-      <w:r>
-        <w:t xml:space="preserve"> se </w:t>
-      </w:r>
-      <w:r>
-        <w:t>estructurará</w:t>
-      </w:r>
-      <w:r>
-        <w:t xml:space="preserve"> la gramática.</w:t>
+      <w:bookmarkEnd w:id="8"/>
+    </w:p>
+    <w:p>
+      <w:r>
+        <w:t>Para definir la gramática del lenguaje se empleará la notación de una gramática libre de contexto en la que del lado derecho se encuentran los símbolos no terminales, luego una flecha que separara los 2 lados de la producción y finalmente del lado derecho las derivaciones de las reglas que puede ser un conjunto de símbolos terminales (no derivan nada) y no terminales. Sera necesario recordar las notaciones para entender cómo se estructurará la gramática.</w:t>
       </w:r>
     </w:p>
     <w:p>
@@ -4075,6 +4387,9 @@
         <w:jc w:val="center"/>
       </w:pPr>
       <w:r>
+        <w:rPr>
+          <w:noProof/>
+        </w:rPr>
         <w:drawing>
           <wp:inline distT="0" distB="0" distL="0" distR="0" wp14:anchorId="371E5825" wp14:editId="7FE8454A">
             <wp:extent cx="3009331" cy="1695681"/>
@@ -4305,6 +4620,7 @@
         </w:rPr>
         <w:t xml:space="preserve"> </w:t>
       </w:r>
+      <w:proofErr w:type="gramStart"/>
       <w:r>
         <w:rPr>
           <w:b/>
@@ -4335,6 +4651,7 @@
         <w:t>paramsList</w:t>
       </w:r>
       <w:proofErr w:type="spellEnd"/>
+      <w:proofErr w:type="gramEnd"/>
       <w:r>
         <w:rPr>
           <w:b/>
@@ -4394,6 +4711,9 @@
         <w:jc w:val="center"/>
       </w:pPr>
       <w:r>
+        <w:rPr>
+          <w:noProof/>
+        </w:rPr>
         <w:drawing>
           <wp:inline distT="0" distB="0" distL="0" distR="0" wp14:anchorId="08641798" wp14:editId="381C690E">
             <wp:extent cx="5612130" cy="2256155"/>
@@ -4523,18 +4843,18 @@
       <w:pPr>
         <w:pStyle w:val="Ttulo1"/>
       </w:pPr>
+      <w:bookmarkStart w:id="9" w:name="_Toc43279384"/>
       <w:r>
         <w:lastRenderedPageBreak/>
         <w:t xml:space="preserve">4. </w:t>
       </w:r>
-      <w:bookmarkStart w:id="7" w:name="_Toc43245094"/>
       <w:r>
         <w:t>I</w:t>
       </w:r>
       <w:r>
         <w:t>mplementación</w:t>
       </w:r>
-      <w:bookmarkEnd w:id="7"/>
+      <w:bookmarkEnd w:id="9"/>
       <w:r>
         <w:t xml:space="preserve"> </w:t>
       </w:r>
@@ -4543,9 +4863,11 @@
       <w:pPr>
         <w:pStyle w:val="Ttulo3"/>
       </w:pPr>
+      <w:bookmarkStart w:id="10" w:name="_Toc43279385"/>
       <w:r>
         <w:t>4.1 Escáner léxico</w:t>
       </w:r>
+      <w:bookmarkEnd w:id="10"/>
     </w:p>
     <w:p>
       <w:pPr>
@@ -4668,19 +4990,12 @@
       <w:pPr>
         <w:pStyle w:val="Ttulo3"/>
       </w:pPr>
+      <w:bookmarkStart w:id="11" w:name="_Toc43279386"/>
       <w:r>
         <w:lastRenderedPageBreak/>
-        <w:t>4.</w:t>
-      </w:r>
-      <w:r>
-        <w:t>2</w:t>
-      </w:r>
-      <w:r>
-        <w:t xml:space="preserve"> </w:t>
-      </w:r>
-      <w:r>
-        <w:t>Analizador sintáctico</w:t>
-      </w:r>
+        <w:t>4.2 Analizador sintáctico</w:t>
+      </w:r>
+      <w:bookmarkEnd w:id="11"/>
     </w:p>
     <w:p>
       <w:pPr>
@@ -4702,9 +5017,15 @@
       <w:r>
         <w:rPr>
           <w:rFonts w:asciiTheme="minorHAnsi" w:eastAsiaTheme="minorHAnsi" w:hAnsiTheme="minorHAnsi" w:cstheme="minorBidi"/>
-          <w:lang w:val="en-US"/>
-        </w:rPr>
-        <w:t xml:space="preserve">   1.</w:t>
+        </w:rPr>
+        <w:t xml:space="preserve">   </w:t>
+      </w:r>
+      <w:r>
+        <w:rPr>
+          <w:rFonts w:asciiTheme="minorHAnsi" w:eastAsiaTheme="minorHAnsi" w:hAnsiTheme="minorHAnsi" w:cstheme="minorBidi"/>
+          <w:lang w:val="en-US"/>
+        </w:rPr>
+        <w:t>1.</w:t>
       </w:r>
       <w:r>
         <w:rPr>
@@ -4743,7 +5064,15 @@
           <w:rFonts w:asciiTheme="minorHAnsi" w:eastAsiaTheme="minorHAnsi" w:hAnsiTheme="minorHAnsi" w:cstheme="minorBidi"/>
           <w:lang w:val="en-US"/>
         </w:rPr>
-        <w:t xml:space="preserve"> | void ID ( </w:t>
+        <w:t xml:space="preserve"> | void ID </w:t>
+      </w:r>
+      <w:proofErr w:type="gramStart"/>
+      <w:r>
+        <w:rPr>
+          <w:rFonts w:asciiTheme="minorHAnsi" w:eastAsiaTheme="minorHAnsi" w:hAnsiTheme="minorHAnsi" w:cstheme="minorBidi"/>
+          <w:lang w:val="en-US"/>
+        </w:rPr>
+        <w:t xml:space="preserve">( </w:t>
       </w:r>
       <w:proofErr w:type="spellStart"/>
       <w:r>
@@ -4754,6 +5083,7 @@
         <w:t>paramsList</w:t>
       </w:r>
       <w:proofErr w:type="spellEnd"/>
+      <w:proofErr w:type="gramEnd"/>
       <w:r>
         <w:rPr>
           <w:rFonts w:asciiTheme="minorHAnsi" w:eastAsiaTheme="minorHAnsi" w:hAnsiTheme="minorHAnsi" w:cstheme="minorBidi"/>
@@ -4840,7 +5170,15 @@
           <w:rFonts w:asciiTheme="minorHAnsi" w:eastAsiaTheme="minorHAnsi" w:hAnsiTheme="minorHAnsi" w:cstheme="minorBidi"/>
           <w:lang w:val="en-US"/>
         </w:rPr>
-        <w:t xml:space="preserve"> | void ID ( </w:t>
+        <w:t xml:space="preserve"> | void ID </w:t>
+      </w:r>
+      <w:proofErr w:type="gramStart"/>
+      <w:r>
+        <w:rPr>
+          <w:rFonts w:asciiTheme="minorHAnsi" w:eastAsiaTheme="minorHAnsi" w:hAnsiTheme="minorHAnsi" w:cstheme="minorBidi"/>
+          <w:lang w:val="en-US"/>
+        </w:rPr>
+        <w:t xml:space="preserve">( </w:t>
       </w:r>
       <w:proofErr w:type="spellStart"/>
       <w:r>
@@ -4851,6 +5189,7 @@
         <w:t>paramsList</w:t>
       </w:r>
       <w:proofErr w:type="spellEnd"/>
+      <w:proofErr w:type="gramEnd"/>
       <w:r>
         <w:rPr>
           <w:rFonts w:asciiTheme="minorHAnsi" w:eastAsiaTheme="minorHAnsi" w:hAnsiTheme="minorHAnsi" w:cstheme="minorBidi"/>
@@ -4916,6 +5255,7 @@
         <w:t xml:space="preserve">declaration -&gt; </w:t>
       </w:r>
       <w:proofErr w:type="spellStart"/>
+      <w:proofErr w:type="gramStart"/>
       <w:r>
         <w:rPr>
           <w:rFonts w:asciiTheme="minorHAnsi" w:eastAsiaTheme="minorHAnsi" w:hAnsiTheme="minorHAnsi" w:cstheme="minorBidi"/>
@@ -4929,7 +5269,15 @@
           <w:rFonts w:asciiTheme="minorHAnsi" w:eastAsiaTheme="minorHAnsi" w:hAnsiTheme="minorHAnsi" w:cstheme="minorBidi"/>
           <w:lang w:val="en-US"/>
         </w:rPr>
-        <w:t xml:space="preserve"> ; | ( </w:t>
+        <w:t xml:space="preserve"> ;</w:t>
+      </w:r>
+      <w:proofErr w:type="gramEnd"/>
+      <w:r>
+        <w:rPr>
+          <w:rFonts w:asciiTheme="minorHAnsi" w:eastAsiaTheme="minorHAnsi" w:hAnsiTheme="minorHAnsi" w:cstheme="minorBidi"/>
+          <w:lang w:val="en-US"/>
+        </w:rPr>
+        <w:t xml:space="preserve"> | ( </w:t>
       </w:r>
       <w:proofErr w:type="spellStart"/>
       <w:r>
@@ -4997,6 +5345,7 @@
         <w:t xml:space="preserve"> -&gt; [</w:t>
       </w:r>
       <w:proofErr w:type="spellStart"/>
+      <w:proofErr w:type="gramStart"/>
       <w:r>
         <w:rPr>
           <w:rFonts w:asciiTheme="minorHAnsi" w:eastAsiaTheme="minorHAnsi" w:hAnsiTheme="minorHAnsi" w:cstheme="minorBidi"/>
@@ -5010,7 +5359,15 @@
           <w:rFonts w:asciiTheme="minorHAnsi" w:eastAsiaTheme="minorHAnsi" w:hAnsiTheme="minorHAnsi" w:cstheme="minorBidi"/>
           <w:lang w:val="en-US"/>
         </w:rPr>
-        <w:t>]  | epsilon</w:t>
+        <w:t>]  |</w:t>
+      </w:r>
+      <w:proofErr w:type="gramEnd"/>
+      <w:r>
+        <w:rPr>
+          <w:rFonts w:asciiTheme="minorHAnsi" w:eastAsiaTheme="minorHAnsi" w:hAnsiTheme="minorHAnsi" w:cstheme="minorBidi"/>
+          <w:lang w:val="en-US"/>
+        </w:rPr>
+        <w:t xml:space="preserve"> epsilon</w:t>
       </w:r>
     </w:p>
     <w:p>
@@ -5122,7 +5479,23 @@
           <w:rFonts w:asciiTheme="minorHAnsi" w:eastAsiaTheme="minorHAnsi" w:hAnsiTheme="minorHAnsi" w:cstheme="minorBidi"/>
           <w:lang w:val="en-US"/>
         </w:rPr>
-        <w:t xml:space="preserve"> -&gt; , int  ID </w:t>
+        <w:t xml:space="preserve"> -</w:t>
+      </w:r>
+      <w:proofErr w:type="gramStart"/>
+      <w:r>
+        <w:rPr>
+          <w:rFonts w:asciiTheme="minorHAnsi" w:eastAsiaTheme="minorHAnsi" w:hAnsiTheme="minorHAnsi" w:cstheme="minorBidi"/>
+          <w:lang w:val="en-US"/>
+        </w:rPr>
+        <w:t>&gt; ,</w:t>
+      </w:r>
+      <w:proofErr w:type="gramEnd"/>
+      <w:r>
+        <w:rPr>
+          <w:rFonts w:asciiTheme="minorHAnsi" w:eastAsiaTheme="minorHAnsi" w:hAnsiTheme="minorHAnsi" w:cstheme="minorBidi"/>
+          <w:lang w:val="en-US"/>
+        </w:rPr>
+        <w:t xml:space="preserve"> int  ID </w:t>
       </w:r>
       <w:proofErr w:type="spellStart"/>
       <w:r>
@@ -5194,7 +5567,23 @@
           <w:rFonts w:asciiTheme="minorHAnsi" w:eastAsiaTheme="minorHAnsi" w:hAnsiTheme="minorHAnsi" w:cstheme="minorBidi"/>
           <w:lang w:val="en-US"/>
         </w:rPr>
-        <w:t xml:space="preserve"> -&gt; [ ] | epsilon</w:t>
+        <w:t xml:space="preserve"> -&gt; </w:t>
+      </w:r>
+      <w:proofErr w:type="gramStart"/>
+      <w:r>
+        <w:rPr>
+          <w:rFonts w:asciiTheme="minorHAnsi" w:eastAsiaTheme="minorHAnsi" w:hAnsiTheme="minorHAnsi" w:cstheme="minorBidi"/>
+          <w:lang w:val="en-US"/>
+        </w:rPr>
+        <w:t>[ ]</w:t>
+      </w:r>
+      <w:proofErr w:type="gramEnd"/>
+      <w:r>
+        <w:rPr>
+          <w:rFonts w:asciiTheme="minorHAnsi" w:eastAsiaTheme="minorHAnsi" w:hAnsiTheme="minorHAnsi" w:cstheme="minorBidi"/>
+          <w:lang w:val="en-US"/>
+        </w:rPr>
+        <w:t xml:space="preserve"> | epsilon</w:t>
       </w:r>
     </w:p>
     <w:p>
@@ -5234,7 +5623,15 @@
           <w:rFonts w:asciiTheme="minorHAnsi" w:eastAsiaTheme="minorHAnsi" w:hAnsiTheme="minorHAnsi" w:cstheme="minorBidi"/>
           <w:lang w:val="en-US"/>
         </w:rPr>
-        <w:t xml:space="preserve"> -&gt; { </w:t>
+        <w:t xml:space="preserve"> -&gt; </w:t>
+      </w:r>
+      <w:proofErr w:type="gramStart"/>
+      <w:r>
+        <w:rPr>
+          <w:rFonts w:asciiTheme="minorHAnsi" w:eastAsiaTheme="minorHAnsi" w:hAnsiTheme="minorHAnsi" w:cstheme="minorBidi"/>
+          <w:lang w:val="en-US"/>
+        </w:rPr>
+        <w:t xml:space="preserve">{ </w:t>
       </w:r>
       <w:proofErr w:type="spellStart"/>
       <w:r>
@@ -5245,6 +5642,7 @@
         <w:t>localDeclarations</w:t>
       </w:r>
       <w:proofErr w:type="spellEnd"/>
+      <w:proofErr w:type="gramEnd"/>
       <w:r>
         <w:rPr>
           <w:rFonts w:asciiTheme="minorHAnsi" w:eastAsiaTheme="minorHAnsi" w:hAnsiTheme="minorHAnsi" w:cstheme="minorBidi"/>
@@ -5306,7 +5704,15 @@
           <w:rFonts w:asciiTheme="minorHAnsi" w:eastAsiaTheme="minorHAnsi" w:hAnsiTheme="minorHAnsi" w:cstheme="minorBidi"/>
           <w:lang w:val="en-US"/>
         </w:rPr>
-        <w:t xml:space="preserve"> -&gt; { </w:t>
+        <w:t xml:space="preserve"> -&gt; </w:t>
+      </w:r>
+      <w:proofErr w:type="gramStart"/>
+      <w:r>
+        <w:rPr>
+          <w:rFonts w:asciiTheme="minorHAnsi" w:eastAsiaTheme="minorHAnsi" w:hAnsiTheme="minorHAnsi" w:cstheme="minorBidi"/>
+          <w:lang w:val="en-US"/>
+        </w:rPr>
+        <w:t xml:space="preserve">{ </w:t>
       </w:r>
       <w:proofErr w:type="spellStart"/>
       <w:r>
@@ -5317,6 +5723,7 @@
         <w:t>localDeclarations</w:t>
       </w:r>
       <w:proofErr w:type="spellEnd"/>
+      <w:proofErr w:type="gramEnd"/>
       <w:r>
         <w:rPr>
           <w:rFonts w:asciiTheme="minorHAnsi" w:eastAsiaTheme="minorHAnsi" w:hAnsiTheme="minorHAnsi" w:cstheme="minorBidi"/>
@@ -5394,7 +5801,15 @@
           <w:rFonts w:asciiTheme="minorHAnsi" w:eastAsiaTheme="minorHAnsi" w:hAnsiTheme="minorHAnsi" w:cstheme="minorBidi"/>
           <w:lang w:val="en-US"/>
         </w:rPr>
-        <w:t xml:space="preserve"> -&gt; { </w:t>
+        <w:t xml:space="preserve"> -&gt; </w:t>
+      </w:r>
+      <w:proofErr w:type="gramStart"/>
+      <w:r>
+        <w:rPr>
+          <w:rFonts w:asciiTheme="minorHAnsi" w:eastAsiaTheme="minorHAnsi" w:hAnsiTheme="minorHAnsi" w:cstheme="minorBidi"/>
+          <w:lang w:val="en-US"/>
+        </w:rPr>
+        <w:t xml:space="preserve">{ </w:t>
       </w:r>
       <w:proofErr w:type="spellStart"/>
       <w:r>
@@ -5405,6 +5820,7 @@
         <w:t>localDeclarations</w:t>
       </w:r>
       <w:proofErr w:type="spellEnd"/>
+      <w:proofErr w:type="gramEnd"/>
       <w:r>
         <w:rPr>
           <w:rFonts w:asciiTheme="minorHAnsi" w:eastAsiaTheme="minorHAnsi" w:hAnsiTheme="minorHAnsi" w:cstheme="minorBidi"/>
@@ -5466,7 +5882,23 @@
           <w:rFonts w:asciiTheme="minorHAnsi" w:eastAsiaTheme="minorHAnsi" w:hAnsiTheme="minorHAnsi" w:cstheme="minorBidi"/>
           <w:lang w:val="en-US"/>
         </w:rPr>
-        <w:t xml:space="preserve"> -&gt;  int ID </w:t>
+        <w:t xml:space="preserve"> -</w:t>
+      </w:r>
+      <w:proofErr w:type="gramStart"/>
+      <w:r>
+        <w:rPr>
+          <w:rFonts w:asciiTheme="minorHAnsi" w:eastAsiaTheme="minorHAnsi" w:hAnsiTheme="minorHAnsi" w:cstheme="minorBidi"/>
+          <w:lang w:val="en-US"/>
+        </w:rPr>
+        <w:t>&gt;  int</w:t>
+      </w:r>
+      <w:proofErr w:type="gramEnd"/>
+      <w:r>
+        <w:rPr>
+          <w:rFonts w:asciiTheme="minorHAnsi" w:eastAsiaTheme="minorHAnsi" w:hAnsiTheme="minorHAnsi" w:cstheme="minorBidi"/>
+          <w:lang w:val="en-US"/>
+        </w:rPr>
+        <w:t xml:space="preserve"> ID </w:t>
       </w:r>
       <w:proofErr w:type="spellStart"/>
       <w:r>
@@ -5538,15 +5970,31 @@
           <w:rFonts w:asciiTheme="minorHAnsi" w:eastAsiaTheme="minorHAnsi" w:hAnsiTheme="minorHAnsi" w:cstheme="minorBidi"/>
           <w:lang w:val="en-US"/>
         </w:rPr>
-        <w:t xml:space="preserve"> -&gt;  </w:t>
-      </w:r>
-      <w:proofErr w:type="spellStart"/>
-      <w:r>
-        <w:rPr>
-          <w:rFonts w:asciiTheme="minorHAnsi" w:eastAsiaTheme="minorHAnsi" w:hAnsiTheme="minorHAnsi" w:cstheme="minorBidi"/>
-          <w:lang w:val="en-US"/>
-        </w:rPr>
-        <w:t>statement_void</w:t>
+        <w:t xml:space="preserve"> -</w:t>
+      </w:r>
+      <w:proofErr w:type="gramStart"/>
+      <w:r>
+        <w:rPr>
+          <w:rFonts w:asciiTheme="minorHAnsi" w:eastAsiaTheme="minorHAnsi" w:hAnsiTheme="minorHAnsi" w:cstheme="minorBidi"/>
+          <w:lang w:val="en-US"/>
+        </w:rPr>
+        <w:t xml:space="preserve">&gt;  </w:t>
+      </w:r>
+      <w:proofErr w:type="spellStart"/>
+      <w:r>
+        <w:rPr>
+          <w:rFonts w:asciiTheme="minorHAnsi" w:eastAsiaTheme="minorHAnsi" w:hAnsiTheme="minorHAnsi" w:cstheme="minorBidi"/>
+          <w:lang w:val="en-US"/>
+        </w:rPr>
+        <w:t>statement</w:t>
+      </w:r>
+      <w:proofErr w:type="gramEnd"/>
+      <w:r>
+        <w:rPr>
+          <w:rFonts w:asciiTheme="minorHAnsi" w:eastAsiaTheme="minorHAnsi" w:hAnsiTheme="minorHAnsi" w:cstheme="minorBidi"/>
+          <w:lang w:val="en-US"/>
+        </w:rPr>
+        <w:t>_void</w:t>
       </w:r>
       <w:proofErr w:type="spellEnd"/>
       <w:r>
@@ -5610,7 +6058,15 @@
           <w:rFonts w:asciiTheme="minorHAnsi" w:eastAsiaTheme="minorHAnsi" w:hAnsiTheme="minorHAnsi" w:cstheme="minorBidi"/>
           <w:lang w:val="en-US"/>
         </w:rPr>
-        <w:t xml:space="preserve"> -&gt;  </w:t>
+        <w:t xml:space="preserve"> -</w:t>
+      </w:r>
+      <w:proofErr w:type="gramStart"/>
+      <w:r>
+        <w:rPr>
+          <w:rFonts w:asciiTheme="minorHAnsi" w:eastAsiaTheme="minorHAnsi" w:hAnsiTheme="minorHAnsi" w:cstheme="minorBidi"/>
+          <w:lang w:val="en-US"/>
+        </w:rPr>
+        <w:t xml:space="preserve">&gt;  </w:t>
       </w:r>
       <w:proofErr w:type="spellStart"/>
       <w:r>
@@ -5621,6 +6077,7 @@
         <w:t>stmtNoVoid</w:t>
       </w:r>
       <w:proofErr w:type="spellEnd"/>
+      <w:proofErr w:type="gramEnd"/>
       <w:r>
         <w:rPr>
           <w:rFonts w:asciiTheme="minorHAnsi" w:eastAsiaTheme="minorHAnsi" w:hAnsiTheme="minorHAnsi" w:cstheme="minorBidi"/>
@@ -5999,6 +6456,7 @@
         <w:t xml:space="preserve"> -&gt; ID </w:t>
       </w:r>
       <w:proofErr w:type="spellStart"/>
+      <w:proofErr w:type="gramStart"/>
       <w:r>
         <w:rPr>
           <w:rFonts w:asciiTheme="minorHAnsi" w:eastAsiaTheme="minorHAnsi" w:hAnsiTheme="minorHAnsi" w:cstheme="minorBidi"/>
@@ -6014,6 +6472,7 @@
         </w:rPr>
         <w:t xml:space="preserve"> ;</w:t>
       </w:r>
+      <w:proofErr w:type="gramEnd"/>
     </w:p>
     <w:p>
       <w:pPr>
@@ -6068,7 +6527,23 @@
           <w:rFonts w:asciiTheme="minorHAnsi" w:eastAsiaTheme="minorHAnsi" w:hAnsiTheme="minorHAnsi" w:cstheme="minorBidi"/>
           <w:lang w:val="en-US"/>
         </w:rPr>
-        <w:t xml:space="preserve"> = expression  | ( </w:t>
+        <w:t xml:space="preserve"> = </w:t>
+      </w:r>
+      <w:proofErr w:type="gramStart"/>
+      <w:r>
+        <w:rPr>
+          <w:rFonts w:asciiTheme="minorHAnsi" w:eastAsiaTheme="minorHAnsi" w:hAnsiTheme="minorHAnsi" w:cstheme="minorBidi"/>
+          <w:lang w:val="en-US"/>
+        </w:rPr>
+        <w:t>expression  |</w:t>
+      </w:r>
+      <w:proofErr w:type="gramEnd"/>
+      <w:r>
+        <w:rPr>
+          <w:rFonts w:asciiTheme="minorHAnsi" w:eastAsiaTheme="minorHAnsi" w:hAnsiTheme="minorHAnsi" w:cstheme="minorBidi"/>
+          <w:lang w:val="en-US"/>
+        </w:rPr>
+        <w:t xml:space="preserve"> ( </w:t>
       </w:r>
       <w:proofErr w:type="spellStart"/>
       <w:r>
@@ -6124,7 +6599,23 @@
           <w:rFonts w:asciiTheme="minorHAnsi" w:eastAsiaTheme="minorHAnsi" w:hAnsiTheme="minorHAnsi" w:cstheme="minorBidi"/>
           <w:lang w:val="en-US"/>
         </w:rPr>
-        <w:t xml:space="preserve"> -&gt; if  ( expression )  </w:t>
+        <w:t xml:space="preserve"> -&gt; </w:t>
+      </w:r>
+      <w:proofErr w:type="gramStart"/>
+      <w:r>
+        <w:rPr>
+          <w:rFonts w:asciiTheme="minorHAnsi" w:eastAsiaTheme="minorHAnsi" w:hAnsiTheme="minorHAnsi" w:cstheme="minorBidi"/>
+          <w:lang w:val="en-US"/>
+        </w:rPr>
+        <w:t>if  (</w:t>
+      </w:r>
+      <w:proofErr w:type="gramEnd"/>
+      <w:r>
+        <w:rPr>
+          <w:rFonts w:asciiTheme="minorHAnsi" w:eastAsiaTheme="minorHAnsi" w:hAnsiTheme="minorHAnsi" w:cstheme="minorBidi"/>
+          <w:lang w:val="en-US"/>
+        </w:rPr>
+        <w:t xml:space="preserve"> expression )  </w:t>
       </w:r>
       <w:proofErr w:type="spellStart"/>
       <w:r>
@@ -6189,7 +6680,23 @@
           <w:rFonts w:asciiTheme="minorHAnsi" w:eastAsiaTheme="minorHAnsi" w:hAnsiTheme="minorHAnsi" w:cstheme="minorBidi"/>
           <w:lang w:val="en-US"/>
         </w:rPr>
-        <w:t xml:space="preserve"> -&gt;  else  </w:t>
+        <w:t xml:space="preserve"> -</w:t>
+      </w:r>
+      <w:proofErr w:type="gramStart"/>
+      <w:r>
+        <w:rPr>
+          <w:rFonts w:asciiTheme="minorHAnsi" w:eastAsiaTheme="minorHAnsi" w:hAnsiTheme="minorHAnsi" w:cstheme="minorBidi"/>
+          <w:lang w:val="en-US"/>
+        </w:rPr>
+        <w:t>&gt;  else</w:t>
+      </w:r>
+      <w:proofErr w:type="gramEnd"/>
+      <w:r>
+        <w:rPr>
+          <w:rFonts w:asciiTheme="minorHAnsi" w:eastAsiaTheme="minorHAnsi" w:hAnsiTheme="minorHAnsi" w:cstheme="minorBidi"/>
+          <w:lang w:val="en-US"/>
+        </w:rPr>
+        <w:t xml:space="preserve">  </w:t>
       </w:r>
       <w:proofErr w:type="spellStart"/>
       <w:r>
@@ -6245,7 +6752,23 @@
           <w:rFonts w:asciiTheme="minorHAnsi" w:eastAsiaTheme="minorHAnsi" w:hAnsiTheme="minorHAnsi" w:cstheme="minorBidi"/>
           <w:lang w:val="en-US"/>
         </w:rPr>
-        <w:t xml:space="preserve"> -&gt; if  ( expression )  </w:t>
+        <w:t xml:space="preserve"> -&gt; </w:t>
+      </w:r>
+      <w:proofErr w:type="gramStart"/>
+      <w:r>
+        <w:rPr>
+          <w:rFonts w:asciiTheme="minorHAnsi" w:eastAsiaTheme="minorHAnsi" w:hAnsiTheme="minorHAnsi" w:cstheme="minorBidi"/>
+          <w:lang w:val="en-US"/>
+        </w:rPr>
+        <w:t>if  (</w:t>
+      </w:r>
+      <w:proofErr w:type="gramEnd"/>
+      <w:r>
+        <w:rPr>
+          <w:rFonts w:asciiTheme="minorHAnsi" w:eastAsiaTheme="minorHAnsi" w:hAnsiTheme="minorHAnsi" w:cstheme="minorBidi"/>
+          <w:lang w:val="en-US"/>
+        </w:rPr>
+        <w:t xml:space="preserve"> expression )  </w:t>
       </w:r>
       <w:proofErr w:type="spellStart"/>
       <w:r>
@@ -6310,7 +6833,23 @@
           <w:rFonts w:asciiTheme="minorHAnsi" w:eastAsiaTheme="minorHAnsi" w:hAnsiTheme="minorHAnsi" w:cstheme="minorBidi"/>
           <w:lang w:val="en-US"/>
         </w:rPr>
-        <w:t xml:space="preserve"> -&gt;  else  </w:t>
+        <w:t xml:space="preserve"> -</w:t>
+      </w:r>
+      <w:proofErr w:type="gramStart"/>
+      <w:r>
+        <w:rPr>
+          <w:rFonts w:asciiTheme="minorHAnsi" w:eastAsiaTheme="minorHAnsi" w:hAnsiTheme="minorHAnsi" w:cstheme="minorBidi"/>
+          <w:lang w:val="en-US"/>
+        </w:rPr>
+        <w:t>&gt;  else</w:t>
+      </w:r>
+      <w:proofErr w:type="gramEnd"/>
+      <w:r>
+        <w:rPr>
+          <w:rFonts w:asciiTheme="minorHAnsi" w:eastAsiaTheme="minorHAnsi" w:hAnsiTheme="minorHAnsi" w:cstheme="minorBidi"/>
+          <w:lang w:val="en-US"/>
+        </w:rPr>
+        <w:t xml:space="preserve">  </w:t>
       </w:r>
       <w:proofErr w:type="spellStart"/>
       <w:r>
@@ -6366,7 +6905,23 @@
           <w:rFonts w:asciiTheme="minorHAnsi" w:eastAsiaTheme="minorHAnsi" w:hAnsiTheme="minorHAnsi" w:cstheme="minorBidi"/>
           <w:lang w:val="en-US"/>
         </w:rPr>
-        <w:t xml:space="preserve"> -&gt; while ( expression )  </w:t>
+        <w:t xml:space="preserve"> -&gt; while </w:t>
+      </w:r>
+      <w:proofErr w:type="gramStart"/>
+      <w:r>
+        <w:rPr>
+          <w:rFonts w:asciiTheme="minorHAnsi" w:eastAsiaTheme="minorHAnsi" w:hAnsiTheme="minorHAnsi" w:cstheme="minorBidi"/>
+          <w:lang w:val="en-US"/>
+        </w:rPr>
+        <w:t>( expression</w:t>
+      </w:r>
+      <w:proofErr w:type="gramEnd"/>
+      <w:r>
+        <w:rPr>
+          <w:rFonts w:asciiTheme="minorHAnsi" w:eastAsiaTheme="minorHAnsi" w:hAnsiTheme="minorHAnsi" w:cstheme="minorBidi"/>
+          <w:lang w:val="en-US"/>
+        </w:rPr>
+        <w:t xml:space="preserve"> )  </w:t>
       </w:r>
       <w:proofErr w:type="spellStart"/>
       <w:r>
@@ -6415,7 +6970,23 @@
           <w:rFonts w:asciiTheme="minorHAnsi" w:eastAsiaTheme="minorHAnsi" w:hAnsiTheme="minorHAnsi" w:cstheme="minorBidi"/>
           <w:lang w:val="en-US"/>
         </w:rPr>
-        <w:t xml:space="preserve"> -&gt; while ( expression )  </w:t>
+        <w:t xml:space="preserve"> -&gt; while </w:t>
+      </w:r>
+      <w:proofErr w:type="gramStart"/>
+      <w:r>
+        <w:rPr>
+          <w:rFonts w:asciiTheme="minorHAnsi" w:eastAsiaTheme="minorHAnsi" w:hAnsiTheme="minorHAnsi" w:cstheme="minorBidi"/>
+          <w:lang w:val="en-US"/>
+        </w:rPr>
+        <w:t>( expression</w:t>
+      </w:r>
+      <w:proofErr w:type="gramEnd"/>
+      <w:r>
+        <w:rPr>
+          <w:rFonts w:asciiTheme="minorHAnsi" w:eastAsiaTheme="minorHAnsi" w:hAnsiTheme="minorHAnsi" w:cstheme="minorBidi"/>
+          <w:lang w:val="en-US"/>
+        </w:rPr>
+        <w:t xml:space="preserve"> )  </w:t>
       </w:r>
       <w:proofErr w:type="spellStart"/>
       <w:r>
@@ -6467,6 +7038,7 @@
         <w:t xml:space="preserve"> -&gt; return </w:t>
       </w:r>
       <w:proofErr w:type="spellStart"/>
+      <w:proofErr w:type="gramStart"/>
       <w:r>
         <w:rPr>
           <w:rFonts w:asciiTheme="minorHAnsi" w:eastAsiaTheme="minorHAnsi" w:hAnsiTheme="minorHAnsi" w:cstheme="minorBidi"/>
@@ -6482,6 +7054,7 @@
         </w:rPr>
         <w:t>;</w:t>
       </w:r>
+      <w:proofErr w:type="gramEnd"/>
     </w:p>
     <w:p>
       <w:pPr>
@@ -6563,6 +7136,7 @@
         <w:t xml:space="preserve"> -&gt; input ID </w:t>
       </w:r>
       <w:proofErr w:type="spellStart"/>
+      <w:proofErr w:type="gramStart"/>
       <w:r>
         <w:rPr>
           <w:rFonts w:asciiTheme="minorHAnsi" w:eastAsiaTheme="minorHAnsi" w:hAnsiTheme="minorHAnsi" w:cstheme="minorBidi"/>
@@ -6578,6 +7152,7 @@
         </w:rPr>
         <w:t xml:space="preserve"> ;</w:t>
       </w:r>
+      <w:proofErr w:type="gramEnd"/>
     </w:p>
     <w:p>
       <w:pPr>
@@ -6616,8 +7191,17 @@
           <w:rFonts w:asciiTheme="minorHAnsi" w:eastAsiaTheme="minorHAnsi" w:hAnsiTheme="minorHAnsi" w:cstheme="minorBidi"/>
           <w:lang w:val="en-US"/>
         </w:rPr>
-        <w:t xml:space="preserve"> -&gt; output expression ;</w:t>
-      </w:r>
+        <w:t xml:space="preserve"> -&gt; output </w:t>
+      </w:r>
+      <w:proofErr w:type="gramStart"/>
+      <w:r>
+        <w:rPr>
+          <w:rFonts w:asciiTheme="minorHAnsi" w:eastAsiaTheme="minorHAnsi" w:hAnsiTheme="minorHAnsi" w:cstheme="minorBidi"/>
+          <w:lang w:val="en-US"/>
+        </w:rPr>
+        <w:t>expression ;</w:t>
+      </w:r>
+      <w:proofErr w:type="gramEnd"/>
     </w:p>
     <w:p>
       <w:pPr>
@@ -6778,7 +7362,23 @@
           <w:rFonts w:asciiTheme="minorHAnsi" w:eastAsiaTheme="minorHAnsi" w:hAnsiTheme="minorHAnsi" w:cstheme="minorBidi"/>
           <w:lang w:val="en-US"/>
         </w:rPr>
-        <w:t xml:space="preserve"> -&gt; &lt;= | &lt; | &gt; | &gt;= | == | !=</w:t>
+        <w:t xml:space="preserve"> -&gt; &lt;= | &lt; | &gt; | &gt;= | == </w:t>
+      </w:r>
+      <w:proofErr w:type="gramStart"/>
+      <w:r>
+        <w:rPr>
+          <w:rFonts w:asciiTheme="minorHAnsi" w:eastAsiaTheme="minorHAnsi" w:hAnsiTheme="minorHAnsi" w:cstheme="minorBidi"/>
+          <w:lang w:val="en-US"/>
+        </w:rPr>
+        <w:t>| !</w:t>
+      </w:r>
+      <w:proofErr w:type="gramEnd"/>
+      <w:r>
+        <w:rPr>
+          <w:rFonts w:asciiTheme="minorHAnsi" w:eastAsiaTheme="minorHAnsi" w:hAnsiTheme="minorHAnsi" w:cstheme="minorBidi"/>
+          <w:lang w:val="en-US"/>
+        </w:rPr>
+        <w:t>=</w:t>
       </w:r>
     </w:p>
     <w:p>
@@ -6867,7 +7467,23 @@
           <w:rFonts w:asciiTheme="minorHAnsi" w:eastAsiaTheme="minorHAnsi" w:hAnsiTheme="minorHAnsi" w:cstheme="minorBidi"/>
           <w:lang w:val="en-US"/>
         </w:rPr>
-        <w:t xml:space="preserve"> -&gt;  + term exp' | - term exp' | epsilon</w:t>
+        <w:t xml:space="preserve"> -</w:t>
+      </w:r>
+      <w:proofErr w:type="gramStart"/>
+      <w:r>
+        <w:rPr>
+          <w:rFonts w:asciiTheme="minorHAnsi" w:eastAsiaTheme="minorHAnsi" w:hAnsiTheme="minorHAnsi" w:cstheme="minorBidi"/>
+          <w:lang w:val="en-US"/>
+        </w:rPr>
+        <w:t>&gt;  +</w:t>
+      </w:r>
+      <w:proofErr w:type="gramEnd"/>
+      <w:r>
+        <w:rPr>
+          <w:rFonts w:asciiTheme="minorHAnsi" w:eastAsiaTheme="minorHAnsi" w:hAnsiTheme="minorHAnsi" w:cstheme="minorBidi"/>
+          <w:lang w:val="en-US"/>
+        </w:rPr>
+        <w:t xml:space="preserve"> term exp' | - term exp' | epsilon</w:t>
       </w:r>
     </w:p>
     <w:p>
@@ -6998,7 +7614,15 @@
           <w:lang w:val="en-US"/>
         </w:rPr>
         <w:tab/>
-        <w:t xml:space="preserve">factor -&gt; ( </w:t>
+        <w:t xml:space="preserve">factor -&gt; </w:t>
+      </w:r>
+      <w:proofErr w:type="gramStart"/>
+      <w:r>
+        <w:rPr>
+          <w:rFonts w:asciiTheme="minorHAnsi" w:eastAsiaTheme="minorHAnsi" w:hAnsiTheme="minorHAnsi" w:cstheme="minorBidi"/>
+          <w:lang w:val="en-US"/>
+        </w:rPr>
+        <w:t xml:space="preserve">( </w:t>
       </w:r>
       <w:proofErr w:type="spellStart"/>
       <w:r>
@@ -7009,6 +7633,7 @@
         <w:t>arithmeticExpression</w:t>
       </w:r>
       <w:proofErr w:type="spellEnd"/>
+      <w:proofErr w:type="gramEnd"/>
       <w:r>
         <w:rPr>
           <w:rFonts w:asciiTheme="minorHAnsi" w:eastAsiaTheme="minorHAnsi" w:hAnsiTheme="minorHAnsi" w:cstheme="minorBidi"/>
@@ -7086,7 +7711,15 @@
           <w:rFonts w:asciiTheme="minorHAnsi" w:eastAsiaTheme="minorHAnsi" w:hAnsiTheme="minorHAnsi" w:cstheme="minorBidi"/>
           <w:lang w:val="en-US"/>
         </w:rPr>
-        <w:t xml:space="preserve"> | ( </w:t>
+        <w:t xml:space="preserve"> | </w:t>
+      </w:r>
+      <w:proofErr w:type="gramStart"/>
+      <w:r>
+        <w:rPr>
+          <w:rFonts w:asciiTheme="minorHAnsi" w:eastAsiaTheme="minorHAnsi" w:hAnsiTheme="minorHAnsi" w:cstheme="minorBidi"/>
+          <w:lang w:val="en-US"/>
+        </w:rPr>
+        <w:t xml:space="preserve">( </w:t>
       </w:r>
       <w:proofErr w:type="spellStart"/>
       <w:r>
@@ -7097,6 +7730,7 @@
         <w:t>args</w:t>
       </w:r>
       <w:proofErr w:type="spellEnd"/>
+      <w:proofErr w:type="gramEnd"/>
       <w:r>
         <w:rPr>
           <w:rFonts w:asciiTheme="minorHAnsi" w:eastAsiaTheme="minorHAnsi" w:hAnsiTheme="minorHAnsi" w:cstheme="minorBidi"/>
@@ -7183,6 +7817,7 @@
         <w:spacing w:before="0" w:line="240" w:lineRule="auto"/>
         <w:rPr>
           <w:rFonts w:asciiTheme="minorHAnsi" w:eastAsiaTheme="minorHAnsi" w:hAnsiTheme="minorHAnsi" w:cstheme="minorBidi"/>
+          <w:lang w:val="en-US"/>
         </w:rPr>
       </w:pPr>
       <w:r>
@@ -7195,62 +7830,17 @@
       <w:r>
         <w:rPr>
           <w:rFonts w:asciiTheme="minorHAnsi" w:eastAsiaTheme="minorHAnsi" w:hAnsiTheme="minorHAnsi" w:cstheme="minorBidi"/>
+          <w:lang w:val="en-US"/>
         </w:rPr>
         <w:t>40.</w:t>
       </w:r>
       <w:r>
         <w:rPr>
           <w:rFonts w:asciiTheme="minorHAnsi" w:eastAsiaTheme="minorHAnsi" w:hAnsiTheme="minorHAnsi" w:cstheme="minorBidi"/>
+          <w:lang w:val="en-US"/>
         </w:rPr>
         <w:tab/>
-      </w:r>
-      <w:proofErr w:type="spellStart"/>
-      <w:r>
-        <w:rPr>
-          <w:rFonts w:asciiTheme="minorHAnsi" w:eastAsiaTheme="minorHAnsi" w:hAnsiTheme="minorHAnsi" w:cstheme="minorBidi"/>
-        </w:rPr>
-        <w:t>argsList</w:t>
-      </w:r>
-      <w:proofErr w:type="spellEnd"/>
-      <w:r>
-        <w:rPr>
-          <w:rFonts w:asciiTheme="minorHAnsi" w:eastAsiaTheme="minorHAnsi" w:hAnsiTheme="minorHAnsi" w:cstheme="minorBidi"/>
-        </w:rPr>
-        <w:t xml:space="preserve"> -&gt; , </w:t>
-      </w:r>
-      <w:proofErr w:type="spellStart"/>
-      <w:r>
-        <w:rPr>
-          <w:rFonts w:asciiTheme="minorHAnsi" w:eastAsiaTheme="minorHAnsi" w:hAnsiTheme="minorHAnsi" w:cstheme="minorBidi"/>
-        </w:rPr>
-        <w:t>arithmeticExpression</w:t>
-      </w:r>
-      <w:proofErr w:type="spellEnd"/>
-      <w:r>
-        <w:rPr>
-          <w:rFonts w:asciiTheme="minorHAnsi" w:eastAsiaTheme="minorHAnsi" w:hAnsiTheme="minorHAnsi" w:cstheme="minorBidi"/>
-        </w:rPr>
-        <w:t xml:space="preserve"> </w:t>
-      </w:r>
-      <w:proofErr w:type="spellStart"/>
-      <w:r>
-        <w:rPr>
-          <w:rFonts w:asciiTheme="minorHAnsi" w:eastAsiaTheme="minorHAnsi" w:hAnsiTheme="minorHAnsi" w:cstheme="minorBidi"/>
-        </w:rPr>
-        <w:t>argsList</w:t>
-      </w:r>
-      <w:proofErr w:type="spellEnd"/>
-      <w:r>
-        <w:rPr>
-          <w:rFonts w:asciiTheme="minorHAnsi" w:eastAsiaTheme="minorHAnsi" w:hAnsiTheme="minorHAnsi" w:cstheme="minorBidi"/>
-        </w:rPr>
-        <w:t xml:space="preserve"> | </w:t>
-      </w:r>
-      <w:r>
-        <w:rPr>
-          <w:rFonts w:asciiTheme="minorHAnsi" w:eastAsiaTheme="minorHAnsi" w:hAnsiTheme="minorHAnsi" w:cstheme="minorBidi"/>
-        </w:rPr>
-        <w:t>épsilon</w:t>
+        <w:t>argsList -&gt; , arithmeticExpression argsList | épsilon</w:t>
       </w:r>
     </w:p>
     <w:p>
@@ -7259,12 +7849,16 @@
         <w:spacing w:before="0" w:line="240" w:lineRule="auto"/>
         <w:rPr>
           <w:rFonts w:asciiTheme="minorHAnsi" w:eastAsiaTheme="minorHAnsi" w:hAnsiTheme="minorHAnsi" w:cstheme="minorBidi"/>
+          <w:lang w:val="en-US"/>
         </w:rPr>
       </w:pPr>
     </w:p>
     <w:p>
       <w:pPr>
         <w:pStyle w:val="Ttulo4"/>
+        <w:rPr>
+          <w:lang w:val="en-US"/>
+        </w:rPr>
       </w:pPr>
     </w:p>
     <w:p>
@@ -7272,38 +7866,15 @@
         <w:pStyle w:val="Ttulo4"/>
         <w:rPr>
           <w:u w:val="single"/>
-        </w:rPr>
-      </w:pPr>
-      <w:r>
+          <w:lang w:val="en-US"/>
+        </w:rPr>
+      </w:pPr>
+      <w:r>
+        <w:rPr>
+          <w:lang w:val="en-US"/>
+        </w:rPr>
         <w:lastRenderedPageBreak/>
-        <w:t xml:space="preserve">4.2.1 </w:t>
-      </w:r>
-      <w:r>
-        <w:t xml:space="preserve">Calculo de </w:t>
-      </w:r>
-      <w:proofErr w:type="spellStart"/>
-      <w:r>
-        <w:t>first</w:t>
-      </w:r>
-      <w:proofErr w:type="spellEnd"/>
-      <w:r>
-        <w:t xml:space="preserve">, </w:t>
-      </w:r>
-      <w:proofErr w:type="spellStart"/>
-      <w:r>
-        <w:t>follow</w:t>
-      </w:r>
-      <w:proofErr w:type="spellEnd"/>
-      <w:r>
-        <w:t xml:space="preserve"> y </w:t>
-      </w:r>
-      <w:proofErr w:type="spellStart"/>
-      <w:r>
-        <w:t>first</w:t>
-      </w:r>
-      <w:proofErr w:type="spellEnd"/>
-      <w:r>
-        <w:t>+</w:t>
+        <w:t>4.2.1 Calculo de first, follow y first+</w:t>
       </w:r>
     </w:p>
     <w:p>
@@ -7312,6 +7883,7 @@
         <w:spacing w:before="0" w:line="240" w:lineRule="auto"/>
         <w:rPr>
           <w:rFonts w:asciiTheme="minorHAnsi" w:eastAsiaTheme="minorHAnsi" w:hAnsiTheme="minorHAnsi" w:cstheme="minorBidi"/>
+          <w:lang w:val="en-US"/>
         </w:rPr>
       </w:pPr>
     </w:p>
@@ -7477,8 +8049,13 @@
         <w:pStyle w:val="Compiladores"/>
       </w:pPr>
       <w:r>
-        <w:t>El código fuente del programa puede ser encontrado a través del siguiente link</w:t>
-      </w:r>
+        <w:t xml:space="preserve">El código fuente del programa puede ser encontrado a través del siguiente </w:t>
+      </w:r>
+      <w:proofErr w:type="gramStart"/>
+      <w:r>
+        <w:t>link</w:t>
+      </w:r>
+      <w:proofErr w:type="gramEnd"/>
       <w:r>
         <w:t>, tanto para el escáner como par el analizador</w:t>
       </w:r>
@@ -7513,14 +8090,14 @@
           <w:numId w:val="1"/>
         </w:numPr>
       </w:pPr>
-      <w:bookmarkStart w:id="8" w:name="_Toc43245095"/>
+      <w:bookmarkStart w:id="12" w:name="_Toc43279387"/>
       <w:r>
         <w:t>V</w:t>
       </w:r>
       <w:r>
         <w:t>erificación y validación</w:t>
       </w:r>
-      <w:bookmarkEnd w:id="8"/>
+      <w:bookmarkEnd w:id="12"/>
     </w:p>
     <w:p>
       <w:r>
@@ -7645,12 +8222,12 @@
       <w:pPr>
         <w:pStyle w:val="Ttulo1"/>
       </w:pPr>
-      <w:bookmarkStart w:id="9" w:name="_Toc43245096"/>
+      <w:bookmarkStart w:id="13" w:name="_Toc43279388"/>
       <w:proofErr w:type="spellStart"/>
       <w:r>
         <w:t>References</w:t>
       </w:r>
-      <w:bookmarkEnd w:id="9"/>
+      <w:bookmarkEnd w:id="13"/>
       <w:proofErr w:type="spellEnd"/>
     </w:p>
     <w:p>
@@ -7711,7 +8288,14 @@
         <w:rPr>
           <w:lang w:val="en-US"/>
         </w:rPr>
-        <w:t>John E. Hopcroft, Rajeev Motwani, Jeffrey D. Ullman</w:t>
+        <w:t xml:space="preserve">John E. Hopcroft, Rajeev Motwani, Jeffrey D. </w:t>
+      </w:r>
+      <w:proofErr w:type="gramStart"/>
+      <w:r>
+        <w:rPr>
+          <w:lang w:val="en-US"/>
+        </w:rPr>
+        <w:t>Ullman</w:t>
       </w:r>
       <w:r>
         <w:rPr>
@@ -7719,7 +8303,16 @@
           <w:iCs/>
           <w:lang w:val="en-US"/>
         </w:rPr>
-        <w:t xml:space="preserve"> . </w:t>
+        <w:t xml:space="preserve"> .</w:t>
+      </w:r>
+      <w:proofErr w:type="gramEnd"/>
+      <w:r>
+        <w:rPr>
+          <w:i/>
+          <w:iCs/>
+          <w:lang w:val="en-US"/>
+        </w:rPr>
+        <w:t xml:space="preserve"> </w:t>
       </w:r>
       <w:r>
         <w:rPr>

</xml_diff>